<commit_message>
Add Base Detection model and FE
</commit_message>
<xml_diff>
--- a/리팩토링.docx
+++ b/리팩토링.docx
@@ -22,30 +22,8 @@
         <w:rPr>
           <w:rFonts w:hint="eastAsia"/>
         </w:rPr>
-        <w:t xml:space="preserve">각종 버그 </w:t>
-      </w:r>
-      <w:proofErr w:type="spellStart"/>
-      <w:r>
-        <w:rPr>
-          <w:rFonts w:hint="eastAsia"/>
-        </w:rPr>
-        <w:t>픽스</w:t>
-      </w:r>
-      <w:proofErr w:type="spellEnd"/>
-      <w:r>
-        <w:rPr>
-          <w:rFonts w:hint="eastAsia"/>
-        </w:rPr>
-        <w:t xml:space="preserve"> 및 기존 코드 </w:t>
-      </w:r>
-      <w:proofErr w:type="spellStart"/>
-      <w:r>
-        <w:rPr>
-          <w:rFonts w:hint="eastAsia"/>
-        </w:rPr>
-        <w:t>리팩토링</w:t>
-      </w:r>
-      <w:proofErr w:type="spellEnd"/>
+        <w:t>각종 버그 픽스 및 기존 코드 리팩토링</w:t>
+      </w:r>
     </w:p>
     <w:p>
       <w:pPr>
@@ -75,29 +53,12 @@
           <w:ilvl w:val="1"/>
           <w:numId w:val="2"/>
         </w:numPr>
-        <w:rPr>
-          <w:rFonts w:hint="eastAsia"/>
-        </w:rPr>
-      </w:pPr>
-      <w:r>
-        <w:rPr>
-          <w:rFonts w:hint="eastAsia"/>
-        </w:rPr>
-        <w:t xml:space="preserve">MVC 패턴 기반 + </w:t>
-      </w:r>
-      <w:proofErr w:type="spellStart"/>
-      <w:r>
-        <w:rPr>
-          <w:rFonts w:hint="eastAsia"/>
-        </w:rPr>
-        <w:t>싱글톤</w:t>
-      </w:r>
-      <w:proofErr w:type="spellEnd"/>
-      <w:r>
-        <w:rPr>
-          <w:rFonts w:hint="eastAsia"/>
-        </w:rPr>
-        <w:t xml:space="preserve"> 패턴화</w:t>
+      </w:pPr>
+      <w:r>
+        <w:rPr>
+          <w:rFonts w:hint="eastAsia"/>
+        </w:rPr>
+        <w:t>MVC 패턴 기반 + 싱글톤 패턴화</w:t>
       </w:r>
     </w:p>
     <w:p>
@@ -112,16 +73,8 @@
         <w:rPr>
           <w:rFonts w:hint="eastAsia"/>
         </w:rPr>
-        <w:t xml:space="preserve">웹서버 연동으로 사용 가능한 서비스로 </w:t>
-      </w:r>
-      <w:proofErr w:type="spellStart"/>
-      <w:r>
-        <w:rPr>
-          <w:rFonts w:hint="eastAsia"/>
-        </w:rPr>
-        <w:t>디벨롭</w:t>
-      </w:r>
-      <w:proofErr w:type="spellEnd"/>
+        <w:t>웹서버 연동으로 사용 가능한 서비스로 디벨롭</w:t>
+      </w:r>
     </w:p>
     <w:p>
       <w:pPr>
@@ -131,21 +84,7 @@
         <w:rPr>
           <w:rFonts w:hint="eastAsia"/>
         </w:rPr>
-        <w:t xml:space="preserve">2-1. 사진 업로드를 통해 모델 사용, </w:t>
-      </w:r>
-      <w:proofErr w:type="spellStart"/>
-      <w:r>
-        <w:rPr>
-          <w:rFonts w:hint="eastAsia"/>
-        </w:rPr>
-        <w:t>디텍션</w:t>
-      </w:r>
-      <w:proofErr w:type="spellEnd"/>
-      <w:r>
-        <w:rPr>
-          <w:rFonts w:hint="eastAsia"/>
-        </w:rPr>
-        <w:t xml:space="preserve"> 하도록 </w:t>
+        <w:t xml:space="preserve">2-1. 사진 업로드를 통해 모델 사용, 디텍션 하도록 </w:t>
       </w:r>
     </w:p>
     <w:p>
@@ -162,6 +101,197 @@
     <w:p>
       <w:pPr>
         <w:ind w:left="440"/>
+      </w:pPr>
+    </w:p>
+    <w:p>
+      <w:pPr>
+        <w:ind w:left="440"/>
+      </w:pPr>
+    </w:p>
+    <w:p>
+      <w:pPr>
+        <w:ind w:left="440"/>
+      </w:pPr>
+      <w:r>
+        <w:rPr>
+          <w:rFonts w:hint="eastAsia"/>
+        </w:rPr>
+        <w:t>진행사항 25/3/9</w:t>
+      </w:r>
+    </w:p>
+    <w:p>
+      <w:pPr>
+        <w:ind w:left="440"/>
+      </w:pPr>
+      <w:r>
+        <w:rPr>
+          <w:rFonts w:hint="eastAsia"/>
+        </w:rPr>
+        <w:t>모델 생성 코드, 데이터 있음.</w:t>
+      </w:r>
+    </w:p>
+    <w:p>
+      <w:pPr>
+        <w:ind w:left="440"/>
+      </w:pPr>
+    </w:p>
+    <w:p>
+      <w:pPr>
+        <w:ind w:left="440"/>
+      </w:pPr>
+      <w:r>
+        <w:rPr>
+          <w:rFonts w:hint="eastAsia"/>
+        </w:rPr>
+        <w:t>개발</w:t>
+      </w:r>
+    </w:p>
+    <w:p>
+      <w:pPr>
+        <w:ind w:left="440"/>
+      </w:pPr>
+      <w:r>
+        <w:rPr>
+          <w:rFonts w:hint="eastAsia"/>
+        </w:rPr>
+        <w:t>FE: 기능은 2-에 따라서 최소 기능 FE 구현</w:t>
+      </w:r>
+    </w:p>
+    <w:p>
+      <w:pPr>
+        <w:ind w:left="440"/>
+      </w:pPr>
+      <w:r>
+        <w:rPr>
+          <w:rFonts w:hint="eastAsia"/>
+        </w:rPr>
+        <w:t xml:space="preserve">BE: </w:t>
+      </w:r>
+    </w:p>
+    <w:p>
+      <w:pPr>
+        <w:pStyle w:val="a6"/>
+        <w:numPr>
+          <w:ilvl w:val="0"/>
+          <w:numId w:val="3"/>
+        </w:numPr>
+      </w:pPr>
+      <w:r>
+        <w:rPr>
+          <w:rFonts w:hint="eastAsia"/>
+        </w:rPr>
+        <w:t>모델 사용 API</w:t>
+      </w:r>
+    </w:p>
+    <w:p>
+      <w:pPr>
+        <w:pStyle w:val="a6"/>
+        <w:numPr>
+          <w:ilvl w:val="0"/>
+          <w:numId w:val="3"/>
+        </w:numPr>
+      </w:pPr>
+      <w:r>
+        <w:rPr>
+          <w:rFonts w:hint="eastAsia"/>
+        </w:rPr>
+        <w:t>모델 재학습 API</w:t>
+      </w:r>
+    </w:p>
+    <w:p/>
+    <w:p>
+      <w:r>
+        <w:rPr>
+          <w:rFonts w:hint="eastAsia"/>
+        </w:rPr>
+        <w:t>UI</w:t>
+      </w:r>
+    </w:p>
+    <w:p>
+      <w:r>
+        <w:rPr>
+          <w:rFonts w:hint="eastAsia"/>
+        </w:rPr>
+        <w:t>DB</w:t>
+      </w:r>
+    </w:p>
+    <w:p>
+      <w:r>
+        <w:rPr>
+          <w:rFonts w:hint="eastAsia"/>
+        </w:rPr>
+        <w:t>모델</w:t>
+      </w:r>
+    </w:p>
+    <w:p>
+      <w:r>
+        <w:rPr>
+          <w:rFonts w:hint="eastAsia"/>
+        </w:rPr>
+        <w:t>여기까지 나온 API 업로드</w:t>
+      </w:r>
+    </w:p>
+    <w:p>
+      <w:r>
+        <w:rPr>
+          <w:rFonts w:hint="eastAsia"/>
+        </w:rPr>
+        <w:t>모델 재학습 알고리즘</w:t>
+      </w:r>
+    </w:p>
+    <w:p>
+      <w:r>
+        <w:rPr>
+          <w:rFonts w:hint="eastAsia"/>
+        </w:rPr>
+        <w:t>재학습 API 업로드</w:t>
+      </w:r>
+    </w:p>
+    <w:p/>
+    <w:p/>
+    <w:p>
+      <w:r>
+        <w:rPr>
+          <w:rFonts w:hint="eastAsia"/>
+        </w:rPr>
+        <w:lastRenderedPageBreak/>
+        <w:t xml:space="preserve">*Rest API를 사용하지 않은 전통적인 Django 방식. </w:t>
+      </w:r>
+    </w:p>
+    <w:p>
+      <w:r>
+        <w:rPr>
+          <w:rFonts w:hint="eastAsia"/>
+        </w:rPr>
+        <w:t>*웹뷰는 가능하면 HTML 로 간단하게 구현함</w:t>
+      </w:r>
+    </w:p>
+    <w:p>
+      <w:r>
+        <w:rPr>
+          <w:rFonts w:hint="eastAsia"/>
+        </w:rPr>
+        <w:t>*이 프로젝트의 포인트는 인공지능과 서비스의 혼합적 개발이 가능함</w:t>
+      </w:r>
+    </w:p>
+    <w:p>
+      <w:pPr>
+        <w:rPr>
+          <w:rFonts w:hint="eastAsia"/>
+        </w:rPr>
+      </w:pPr>
+      <w:r>
+        <w:rPr>
+          <w:rFonts w:hint="eastAsia"/>
+        </w:rPr>
+        <w:t>*가장 기본적인 부분</w:t>
+      </w:r>
+    </w:p>
+    <w:p>
+      <w:pPr>
+        <w:rPr>
+          <w:rFonts w:hint="eastAsia"/>
+        </w:rPr>
       </w:pPr>
     </w:p>
     <w:sectPr>
@@ -266,6 +396,95 @@
     </w:lvl>
   </w:abstractNum>
   <w:abstractNum w:abstractNumId="1" w15:restartNumberingAfterBreak="0">
+    <w:nsid w:val="3E580039"/>
+    <w:multiLevelType w:val="hybridMultilevel"/>
+    <w:tmpl w:val="ACAE1C42"/>
+    <w:lvl w:ilvl="0" w:tplc="76C6E3E6">
+      <w:start w:val="1"/>
+      <w:numFmt w:val="upperLetter"/>
+      <w:lvlText w:val="%1."/>
+      <w:lvlJc w:val="left"/>
+      <w:pPr>
+        <w:ind w:left="800" w:hanging="360"/>
+      </w:pPr>
+      <w:rPr>
+        <w:rFonts w:hint="default"/>
+      </w:rPr>
+    </w:lvl>
+    <w:lvl w:ilvl="1" w:tplc="04090019" w:tentative="1">
+      <w:start w:val="1"/>
+      <w:numFmt w:val="upperLetter"/>
+      <w:lvlText w:val="%2."/>
+      <w:lvlJc w:val="left"/>
+      <w:pPr>
+        <w:ind w:left="1320" w:hanging="440"/>
+      </w:pPr>
+    </w:lvl>
+    <w:lvl w:ilvl="2" w:tplc="0409001B" w:tentative="1">
+      <w:start w:val="1"/>
+      <w:numFmt w:val="lowerRoman"/>
+      <w:lvlText w:val="%3."/>
+      <w:lvlJc w:val="right"/>
+      <w:pPr>
+        <w:ind w:left="1760" w:hanging="440"/>
+      </w:pPr>
+    </w:lvl>
+    <w:lvl w:ilvl="3" w:tplc="0409000F" w:tentative="1">
+      <w:start w:val="1"/>
+      <w:numFmt w:val="decimal"/>
+      <w:lvlText w:val="%4."/>
+      <w:lvlJc w:val="left"/>
+      <w:pPr>
+        <w:ind w:left="2200" w:hanging="440"/>
+      </w:pPr>
+    </w:lvl>
+    <w:lvl w:ilvl="4" w:tplc="04090019" w:tentative="1">
+      <w:start w:val="1"/>
+      <w:numFmt w:val="upperLetter"/>
+      <w:lvlText w:val="%5."/>
+      <w:lvlJc w:val="left"/>
+      <w:pPr>
+        <w:ind w:left="2640" w:hanging="440"/>
+      </w:pPr>
+    </w:lvl>
+    <w:lvl w:ilvl="5" w:tplc="0409001B" w:tentative="1">
+      <w:start w:val="1"/>
+      <w:numFmt w:val="lowerRoman"/>
+      <w:lvlText w:val="%6."/>
+      <w:lvlJc w:val="right"/>
+      <w:pPr>
+        <w:ind w:left="3080" w:hanging="440"/>
+      </w:pPr>
+    </w:lvl>
+    <w:lvl w:ilvl="6" w:tplc="0409000F" w:tentative="1">
+      <w:start w:val="1"/>
+      <w:numFmt w:val="decimal"/>
+      <w:lvlText w:val="%7."/>
+      <w:lvlJc w:val="left"/>
+      <w:pPr>
+        <w:ind w:left="3520" w:hanging="440"/>
+      </w:pPr>
+    </w:lvl>
+    <w:lvl w:ilvl="7" w:tplc="04090019" w:tentative="1">
+      <w:start w:val="1"/>
+      <w:numFmt w:val="upperLetter"/>
+      <w:lvlText w:val="%8."/>
+      <w:lvlJc w:val="left"/>
+      <w:pPr>
+        <w:ind w:left="3960" w:hanging="440"/>
+      </w:pPr>
+    </w:lvl>
+    <w:lvl w:ilvl="8" w:tplc="0409001B" w:tentative="1">
+      <w:start w:val="1"/>
+      <w:numFmt w:val="lowerRoman"/>
+      <w:lvlText w:val="%9."/>
+      <w:lvlJc w:val="right"/>
+      <w:pPr>
+        <w:ind w:left="4400" w:hanging="440"/>
+      </w:pPr>
+    </w:lvl>
+  </w:abstractNum>
+  <w:abstractNum w:abstractNumId="2" w15:restartNumberingAfterBreak="0">
     <w:nsid w:val="559A4828"/>
     <w:multiLevelType w:val="multilevel"/>
     <w:tmpl w:val="C97AEE8A"/>
@@ -382,6 +601,9 @@
     <w:abstractNumId w:val="0"/>
   </w:num>
   <w:num w:numId="2" w16cid:durableId="1960523643">
+    <w:abstractNumId w:val="2"/>
+  </w:num>
+  <w:num w:numId="3" w16cid:durableId="740836050">
     <w:abstractNumId w:val="1"/>
   </w:num>
 </w:numbering>

</xml_diff>

<commit_message>
searchUtils, learnUtils, modelUtils update
</commit_message>
<xml_diff>
--- a/리팩토링.docx
+++ b/리팩토링.docx
@@ -2,6 +2,7 @@
 <file path=word/document.xml><?xml version="1.0" encoding="utf-8"?>
 <w:document xmlns:wpc="http://schemas.microsoft.com/office/word/2010/wordprocessingCanvas" xmlns:cx="http://schemas.microsoft.com/office/drawing/2014/chartex" xmlns:cx1="http://schemas.microsoft.com/office/drawing/2015/9/8/chartex" xmlns:cx2="http://schemas.microsoft.com/office/drawing/2015/10/21/chartex" xmlns:cx3="http://schemas.microsoft.com/office/drawing/2016/5/9/chartex" xmlns:cx4="http://schemas.microsoft.com/office/drawing/2016/5/10/chartex" xmlns:cx5="http://schemas.microsoft.com/office/drawing/2016/5/11/chartex" xmlns:cx6="http://schemas.microsoft.com/office/drawing/2016/5/12/chartex" xmlns:cx7="http://schemas.microsoft.com/office/drawing/2016/5/13/chartex" xmlns:cx8="http://schemas.microsoft.com/office/drawing/2016/5/14/chartex" xmlns:mc="http://schemas.openxmlformats.org/markup-compatibility/2006" xmlns:aink="http://schemas.microsoft.com/office/drawing/2016/ink" xmlns:am3d="http://schemas.microsoft.com/office/drawing/2017/model3d" xmlns:o="urn:schemas-microsoft-com:office:office" xmlns:oel="http://schemas.microsoft.com/office/2019/extlst" xmlns:r="http://schemas.openxmlformats.org/officeDocument/2006/relationships" xmlns:m="http://schemas.openxmlformats.org/officeDocument/2006/math" xmlns:v="urn:schemas-microsoft-com:vml" xmlns:wp14="http://schemas.microsoft.com/office/word/2010/wordprocessingDrawing" xmlns:wp="http://schemas.openxmlformats.org/drawingml/2006/wordprocessingDrawing" xmlns:w10="urn:schemas-microsoft-com:office:word" xmlns:w="http://schemas.openxmlformats.org/wordprocessingml/2006/main" xmlns:w14="http://schemas.microsoft.com/office/word/2010/wordml" xmlns:w15="http://schemas.microsoft.com/office/word/2012/wordml" xmlns:w16cex="http://schemas.microsoft.com/office/word/2018/wordml/cex" xmlns:w16cid="http://schemas.microsoft.com/office/word/2016/wordml/cid" xmlns:w16="http://schemas.microsoft.com/office/word/2018/wordml" xmlns:w16du="http://schemas.microsoft.com/office/word/2023/wordml/word16du" xmlns:w16sdtdh="http://schemas.microsoft.com/office/word/2020/wordml/sdtdatahash" xmlns:w16sdtfl="http://schemas.microsoft.com/office/word/2024/wordml/sdtformatlock" xmlns:w16se="http://schemas.microsoft.com/office/word/2015/wordml/symex" xmlns:wpg="http://schemas.microsoft.com/office/word/2010/wordprocessingGroup" xmlns:wpi="http://schemas.microsoft.com/office/word/2010/wordprocessingInk" xmlns:wne="http://schemas.microsoft.com/office/word/2006/wordml" xmlns:wps="http://schemas.microsoft.com/office/word/2010/wordprocessingShape" mc:Ignorable="w14 w15 w16se w16cid w16 w16cex w16sdtdh w16sdtfl w16du wp14">
   <w:body>
+    <w:p/>
     <w:p>
       <w:r>
         <w:rPr>
@@ -100,8 +101,86 @@
     </w:p>
     <w:p>
       <w:pPr>
+        <w:pStyle w:val="a6"/>
+        <w:numPr>
+          <w:ilvl w:val="0"/>
+          <w:numId w:val="1"/>
+        </w:numPr>
+        <w:rPr>
+          <w:rFonts w:hint="eastAsia"/>
+        </w:rPr>
+      </w:pPr>
+      <w:r>
+        <w:rPr>
+          <w:rFonts w:hint="eastAsia"/>
+        </w:rPr>
+        <w:t>보안 이슈 컨트롤</w:t>
+      </w:r>
+    </w:p>
+    <w:p>
+      <w:pPr>
         <w:ind w:left="440"/>
       </w:pPr>
+      <w:r>
+        <w:rPr>
+          <w:rFonts w:hint="eastAsia"/>
+        </w:rPr>
+        <w:t xml:space="preserve">3-1. </w:t>
+      </w:r>
+      <w:r>
+        <w:rPr>
+          <w:rFonts w:hint="eastAsia"/>
+        </w:rPr>
+        <w:t>트래픽 컨트롤</w:t>
+      </w:r>
+      <w:r>
+        <w:rPr>
+          <w:rFonts w:hint="eastAsia"/>
+        </w:rPr>
+        <w:t xml:space="preserve"> 디도스 예시 </w:t>
+      </w:r>
+      <w:proofErr w:type="spellStart"/>
+      <w:r>
+        <w:rPr>
+          <w:rFonts w:hint="eastAsia"/>
+        </w:rPr>
+        <w:t>같은거</w:t>
+      </w:r>
+      <w:proofErr w:type="spellEnd"/>
+      <w:r>
+        <w:rPr>
+          <w:rFonts w:hint="eastAsia"/>
+        </w:rPr>
+        <w:t xml:space="preserve"> 만들어서 서버에서 </w:t>
+      </w:r>
+      <w:proofErr w:type="spellStart"/>
+      <w:r>
+        <w:rPr>
+          <w:rFonts w:hint="eastAsia"/>
+        </w:rPr>
+        <w:t>과트래픽</w:t>
+      </w:r>
+      <w:proofErr w:type="spellEnd"/>
+      <w:r>
+        <w:rPr>
+          <w:rFonts w:hint="eastAsia"/>
+        </w:rPr>
+        <w:t xml:space="preserve"> 어떻게 처리할 수 있을지</w:t>
+      </w:r>
+    </w:p>
+    <w:p>
+      <w:pPr>
+        <w:ind w:left="440"/>
+        <w:rPr>
+          <w:rFonts w:hint="eastAsia"/>
+        </w:rPr>
+      </w:pPr>
+      <w:r>
+        <w:rPr>
+          <w:rFonts w:hint="eastAsia"/>
+        </w:rPr>
+        <w:t>3-2. CSRF 방지 방법</w:t>
+      </w:r>
     </w:p>
     <w:p>
       <w:pPr>
@@ -200,11 +279,27 @@
     </w:p>
     <w:p/>
     <w:p>
-      <w:pPr>
-        <w:rPr>
-          <w:rFonts w:hint="eastAsia"/>
-        </w:rPr>
-      </w:pPr>
+      <w:r>
+        <w:rPr>
+          <w:rFonts w:hint="eastAsia"/>
+        </w:rPr>
+        <w:t>쓰는 기술</w:t>
+      </w:r>
+    </w:p>
+    <w:p>
+      <w:pPr>
+        <w:rPr>
+          <w:rFonts w:hint="eastAsia"/>
+        </w:rPr>
+      </w:pPr>
+      <w:r>
+        <w:rPr>
+          <w:rFonts w:hint="eastAsia"/>
+        </w:rPr>
+        <w:t>Django, Black</w:t>
+      </w:r>
+    </w:p>
+    <w:p>
       <w:r>
         <w:rPr>
           <w:rFonts w:hint="eastAsia"/>
@@ -219,11 +314,6 @@
       </w:r>
     </w:p>
     <w:p>
-      <w:pPr>
-        <w:rPr>
-          <w:rFonts w:hint="eastAsia"/>
-        </w:rPr>
-      </w:pPr>
       <w:proofErr w:type="gramStart"/>
       <w:r>
         <w:rPr>
@@ -261,7 +351,64 @@
         <w:rPr>
           <w:rFonts w:hint="eastAsia"/>
         </w:rPr>
-        <w:t xml:space="preserve"> /Base model 25.03.10</w:t>
+        <w:t xml:space="preserve"> /Base model </w:t>
+      </w:r>
+      <w:proofErr w:type="gramStart"/>
+      <w:r>
+        <w:rPr>
+          <w:rFonts w:hint="eastAsia"/>
+        </w:rPr>
+        <w:t>25.03.10</w:t>
+      </w:r>
+      <w:r>
+        <w:rPr>
+          <w:rFonts w:hint="eastAsia"/>
+        </w:rPr>
+        <w:t xml:space="preserve"> /</w:t>
+      </w:r>
+      <w:proofErr w:type="gramEnd"/>
+      <w:r>
+        <w:rPr>
+          <w:rFonts w:hint="eastAsia"/>
+        </w:rPr>
+        <w:t xml:space="preserve"> 이슈! 03/12 모델 출력 시 Class가 </w:t>
+      </w:r>
+      <w:proofErr w:type="spellStart"/>
+      <w:r>
+        <w:rPr>
+          <w:rFonts w:hint="eastAsia"/>
+        </w:rPr>
+        <w:t>동적이어야함</w:t>
+      </w:r>
+      <w:proofErr w:type="spellEnd"/>
+      <w:r>
+        <w:rPr>
+          <w:rFonts w:hint="eastAsia"/>
+        </w:rPr>
+        <w:t>. 현재 10갠</w:t>
+      </w:r>
+      <w:r>
+        <w:rPr>
+          <w:rFonts w:hint="eastAsia"/>
+        </w:rPr>
+        <w:lastRenderedPageBreak/>
+        <w:t xml:space="preserve">데 N개로 추가학습 하면 어떻게 처리해서 </w:t>
+      </w:r>
+      <w:proofErr w:type="spellStart"/>
+      <w:proofErr w:type="gramStart"/>
+      <w:r>
+        <w:rPr>
+          <w:rFonts w:hint="eastAsia"/>
+        </w:rPr>
+        <w:t>구현할것인가</w:t>
+      </w:r>
+      <w:proofErr w:type="spellEnd"/>
+      <w:proofErr w:type="gramEnd"/>
+      <w:r>
+        <w:rPr>
+          <w:rFonts w:hint="eastAsia"/>
+        </w:rPr>
+        <w:t xml:space="preserve"> </w:t>
       </w:r>
     </w:p>
     <w:p>
@@ -295,7 +442,6 @@
         <w:rPr>
           <w:rFonts w:hint="eastAsia"/>
         </w:rPr>
-        <w:lastRenderedPageBreak/>
         <w:t xml:space="preserve">*Rest API를 사용하지 않은 전통적인 Django 방식. </w:t>
       </w:r>
     </w:p>
@@ -330,11 +476,6 @@
       </w:r>
     </w:p>
     <w:p>
-      <w:pPr>
-        <w:rPr>
-          <w:rFonts w:hint="eastAsia"/>
-        </w:rPr>
-      </w:pPr>
       <w:r>
         <w:rPr>
           <w:rFonts w:hint="eastAsia"/>
@@ -359,13 +500,13 @@
     <w:p/>
     <w:p/>
     <w:p/>
-    <w:p/>
-    <w:p/>
-    <w:p/>
-    <w:p/>
-    <w:p/>
-    <w:p/>
-    <w:p/>
+    <w:p>
+      <w:pPr>
+        <w:rPr>
+          <w:rFonts w:hint="eastAsia"/>
+        </w:rPr>
+      </w:pPr>
+    </w:p>
     <w:p>
       <w:proofErr w:type="spellStart"/>
       <w:r>
@@ -900,20 +1041,8 @@
         <w:t>뷰 함수 위에 @csrf_exempt를 붙이지 않으면 CSRF 토큰을 요구하게 돼.</w:t>
       </w:r>
     </w:p>
-    <w:p>
-      <w:pPr>
-        <w:rPr>
-          <w:rFonts w:hint="eastAsia"/>
-        </w:rPr>
-      </w:pPr>
-    </w:p>
-    <w:p>
-      <w:pPr>
-        <w:rPr>
-          <w:rFonts w:hint="eastAsia"/>
-        </w:rPr>
-      </w:pPr>
-    </w:p>
+    <w:p/>
+    <w:p/>
     <w:sectPr>
       <w:pgSz w:w="11906" w:h="16838"/>
       <w:pgMar w:top="1701" w:right="1440" w:bottom="1440" w:left="1440" w:header="851" w:footer="992" w:gutter="0"/>
@@ -1836,6 +1965,7 @@
   <w:style w:type="character" w:default="1" w:styleId="a0">
     <w:name w:val="Default Paragraph Font"/>
     <w:uiPriority w:val="1"/>
+    <w:semiHidden/>
     <w:unhideWhenUsed/>
   </w:style>
   <w:style w:type="table" w:default="1" w:styleId="a1">

</xml_diff>